<commit_message>
Commentless GitLatch Commit @ 2022-10-31-16-35-10-637
</commit_message>
<xml_diff>
--- a/neetest.docx
+++ b/neetest.docx
@@ -4,7 +4,15 @@
   <w:body>
     <w:p>
       <w:r>
-        <w:t>This is demo for gitlatch</w:t>
+        <w:t xml:space="preserve">This is demo for </w:t>
+      </w:r>
+      <w:proofErr w:type="spellStart"/>
+      <w:r>
+        <w:t>gitlatch</w:t>
+      </w:r>
+      <w:proofErr w:type="spellEnd"/>
+      <w:r>
+        <w:t xml:space="preserve"> changes done</w:t>
       </w:r>
     </w:p>
     <w:sectPr>
@@ -709,14 +717,14 @@
 
 <file path=word/webextensions/taskpanes.xml><?xml version="1.0" encoding="utf-8"?>
 <wetp:taskpanes xmlns:wetp="http://schemas.microsoft.com/office/webextensions/taskpanes/2010/11">
-  <wetp:taskpane dockstate="right" visibility="0" width="350" row="1">
+  <wetp:taskpane dockstate="right" visibility="0" width="350" row="0">
     <wetp:webextensionref xmlns:r="http://schemas.openxmlformats.org/officeDocument/2006/relationships" r:id="rId1"/>
   </wetp:taskpane>
 </wetp:taskpanes>
 </file>
 
 <file path=word/webextensions/webextension1.xml><?xml version="1.0" encoding="utf-8"?>
-<we:webextension xmlns:we="http://schemas.microsoft.com/office/webextensions/webextension/2010/11" id="{C6737C67-D787-46AB-875A-1E0D0DE8E676}">
+<we:webextension xmlns:we="http://schemas.microsoft.com/office/webextensions/webextension/2010/11" id="{109FCC65-A24A-42D5-A03B-DDBAFFA81E6D}">
   <we:reference id="0115cf6a-3048-47ca-abd1-7248654a3b50" version="1.0.0.0" store="developer" storeType="Registry"/>
   <we:alternateReferences/>
   <we:properties>

</xml_diff>